<commit_message>
instalacion del domulo morgan y helmet, creacion de datos por defecto en empresa
</commit_message>
<xml_diff>
--- a/backend/Descripcion.docx
+++ b/backend/Descripcion.docx
@@ -99,7 +99,15 @@
       </w:r>
       <w:proofErr w:type="spellEnd"/>
       <w:r>
-        <w:t xml:space="preserve"> contiene información mas detallada sobre las versiones</w:t>
+        <w:t xml:space="preserve"> contiene información </w:t>
+      </w:r>
+      <w:proofErr w:type="spellStart"/>
+      <w:r>
+        <w:t>mas</w:t>
+      </w:r>
+      <w:proofErr w:type="spellEnd"/>
+      <w:r>
+        <w:t xml:space="preserve"> detallada sobre las versiones</w:t>
       </w:r>
     </w:p>
     <w:p>
@@ -330,7 +338,32 @@
       </w:r>
     </w:p>
     <w:p/>
-    <w:p/>
+    <w:p>
+      <w:proofErr w:type="spellStart"/>
+      <w:r>
+        <w:t>morgan</w:t>
+      </w:r>
+      <w:proofErr w:type="spellEnd"/>
+      <w:r>
+        <w:t xml:space="preserve"> muestra las consultas que llegan a la base de datos por consola y </w:t>
+      </w:r>
+      <w:proofErr w:type="spellStart"/>
+      <w:r>
+        <w:t>helmet</w:t>
+      </w:r>
+      <w:proofErr w:type="spellEnd"/>
+      <w:r>
+        <w:t xml:space="preserve"> aumenta la seguridad del servidor no mostrando datos de </w:t>
+      </w:r>
+      <w:proofErr w:type="spellStart"/>
+      <w:r>
+        <w:t>mas</w:t>
+      </w:r>
+      <w:proofErr w:type="spellEnd"/>
+      <w:r>
+        <w:t xml:space="preserve"> al cliente</w:t>
+      </w:r>
+    </w:p>
     <w:p/>
     <w:p/>
     <w:p/>

</xml_diff>

<commit_message>
se protegen las rutas de empresa, usuarios y lecciones
</commit_message>
<xml_diff>
--- a/backend/Descripcion.docx
+++ b/backend/Descripcion.docx
@@ -101,11 +101,9 @@
       <w:r>
         <w:t xml:space="preserve"> contiene información </w:t>
       </w:r>
-      <w:proofErr w:type="spellStart"/>
-      <w:r>
-        <w:t>mas</w:t>
-      </w:r>
-      <w:proofErr w:type="spellEnd"/>
+      <w:r>
+        <w:t>más</w:t>
+      </w:r>
       <w:r>
         <w:t xml:space="preserve"> detallada sobre las versiones</w:t>
       </w:r>
@@ -136,25 +134,301 @@
     <w:p>
       <w:proofErr w:type="spellStart"/>
       <w:r>
+        <w:rPr>
+          <w:b/>
+          <w:bCs/>
+        </w:rPr>
         <w:t>n</w:t>
       </w:r>
       <w:r>
+        <w:rPr>
+          <w:b/>
+          <w:bCs/>
+        </w:rPr>
         <w:t>ode_</w:t>
       </w:r>
       <w:r>
+        <w:rPr>
+          <w:b/>
+          <w:bCs/>
+        </w:rPr>
         <w:t>modules</w:t>
       </w:r>
       <w:proofErr w:type="spellEnd"/>
       <w:r>
         <w:t xml:space="preserve"> contiene archivos que node.js descarga e incorpora al proyecto automáticamente, </w:t>
       </w:r>
+      <w:r>
+        <w:t>pero,</w:t>
+      </w:r>
+      <w:r>
+        <w:t xml:space="preserve"> aun así, algunos es necesario invocarlos o requerirlos desde el código</w:t>
+      </w:r>
+    </w:p>
+    <w:p>
+      <w:r>
+        <w:t xml:space="preserve">En la carpeta </w:t>
+      </w:r>
+      <w:proofErr w:type="spellStart"/>
+      <w:r>
+        <w:rPr>
+          <w:b/>
+          <w:bCs/>
+        </w:rPr>
+        <w:t>src</w:t>
+      </w:r>
+      <w:proofErr w:type="spellEnd"/>
+      <w:r>
+        <w:t xml:space="preserve"> podemos encontrar </w:t>
+      </w:r>
+      <w:r>
+        <w:t>5</w:t>
+      </w:r>
+      <w:r>
+        <w:t xml:space="preserve"> carpetas </w:t>
+      </w:r>
+      <w:r>
+        <w:t>más</w:t>
+      </w:r>
+      <w:r>
+        <w:t xml:space="preserve">, </w:t>
+      </w:r>
+      <w:proofErr w:type="spellStart"/>
+      <w:r>
+        <w:t>controllers</w:t>
+      </w:r>
+      <w:proofErr w:type="spellEnd"/>
+      <w:r>
+        <w:t xml:space="preserve">, </w:t>
+      </w:r>
+      <w:proofErr w:type="spellStart"/>
+      <w:r>
+        <w:t>models</w:t>
+      </w:r>
+      <w:proofErr w:type="spellEnd"/>
+      <w:r>
+        <w:t xml:space="preserve">, </w:t>
+      </w:r>
+      <w:proofErr w:type="spellStart"/>
+      <w:r>
+        <w:t>routes</w:t>
+      </w:r>
+      <w:proofErr w:type="spellEnd"/>
+      <w:r>
+        <w:t xml:space="preserve">, </w:t>
+      </w:r>
+      <w:proofErr w:type="spellStart"/>
+      <w:r>
+        <w:t>libs</w:t>
+      </w:r>
+      <w:proofErr w:type="spellEnd"/>
+      <w:r>
+        <w:t xml:space="preserve">, </w:t>
+      </w:r>
+      <w:r>
+        <w:t>middlewares</w:t>
+      </w:r>
+      <w:r>
+        <w:t xml:space="preserve"> y </w:t>
+      </w:r>
+      <w:r>
+        <w:t>4</w:t>
+      </w:r>
+      <w:r>
+        <w:t xml:space="preserve"> archivos </w:t>
+      </w:r>
+      <w:r>
+        <w:t>más</w:t>
+      </w:r>
+      <w:r>
+        <w:t>, los cuales son:</w:t>
+      </w:r>
+    </w:p>
+    <w:p>
+      <w:r>
+        <w:rPr>
+          <w:b/>
+          <w:bCs/>
+        </w:rPr>
+        <w:t>config.js</w:t>
+      </w:r>
+      <w:r>
+        <w:t xml:space="preserve"> que contiene la palabra secreta que ocupa el algoritmo de </w:t>
+      </w:r>
+      <w:proofErr w:type="spellStart"/>
+      <w:r>
+        <w:t>encriptacion</w:t>
+      </w:r>
+      <w:proofErr w:type="spellEnd"/>
+    </w:p>
+    <w:p>
+      <w:r>
+        <w:rPr>
+          <w:b/>
+          <w:bCs/>
+        </w:rPr>
+        <w:t>app.js</w:t>
+      </w:r>
+      <w:r>
+        <w:t xml:space="preserve"> define el puerto al cual se </w:t>
+      </w:r>
+      <w:r>
+        <w:t>conectará</w:t>
+      </w:r>
+      <w:r>
+        <w:t xml:space="preserve"> el servidor, también define middlewares y </w:t>
+      </w:r>
+      <w:proofErr w:type="spellStart"/>
+      <w:r>
+        <w:t>routas</w:t>
+      </w:r>
+      <w:proofErr w:type="spellEnd"/>
+      <w:r>
+        <w:t xml:space="preserve"> </w:t>
+      </w:r>
+    </w:p>
+    <w:p>
+      <w:r>
+        <w:rPr>
+          <w:b/>
+          <w:bCs/>
+        </w:rPr>
+        <w:t>index.js</w:t>
+      </w:r>
+      <w:r>
+        <w:t xml:space="preserve"> requiere de </w:t>
+      </w:r>
+      <w:proofErr w:type="spellStart"/>
       <w:proofErr w:type="gramStart"/>
       <w:r>
-        <w:t>pero</w:t>
-      </w:r>
+        <w:t>app,js</w:t>
+      </w:r>
+      <w:proofErr w:type="spellEnd"/>
       <w:proofErr w:type="gramEnd"/>
       <w:r>
-        <w:t xml:space="preserve"> aun así, algunos es necesario invocarlos o requerirlos desde el código</w:t>
+        <w:t xml:space="preserve"> y usa esa información para montar el servidor por medio de la función asíncrona </w:t>
+      </w:r>
+      <w:proofErr w:type="spellStart"/>
+      <w:r>
+        <w:t>main</w:t>
+      </w:r>
+      <w:proofErr w:type="spellEnd"/>
+      <w:r>
+        <w:t>()</w:t>
+      </w:r>
+    </w:p>
+    <w:p>
+      <w:r>
+        <w:rPr>
+          <w:b/>
+          <w:bCs/>
+        </w:rPr>
+        <w:t>database.js</w:t>
+      </w:r>
+      <w:r>
+        <w:t xml:space="preserve"> es el archivo que se encarga de la conexión a la base de datos en </w:t>
+      </w:r>
+      <w:proofErr w:type="spellStart"/>
+      <w:r>
+        <w:t>mongodb</w:t>
+      </w:r>
+      <w:proofErr w:type="spellEnd"/>
+    </w:p>
+    <w:p>
+      <w:r>
+        <w:t>E</w:t>
+      </w:r>
+      <w:r>
+        <w:t xml:space="preserve">n la carpeta </w:t>
+      </w:r>
+      <w:proofErr w:type="spellStart"/>
+      <w:r>
+        <w:rPr>
+          <w:b/>
+          <w:bCs/>
+        </w:rPr>
+        <w:t>models</w:t>
+      </w:r>
+      <w:proofErr w:type="spellEnd"/>
+      <w:r>
+        <w:t xml:space="preserve"> se encuentran los esquemas que se usaran en los archivos </w:t>
+      </w:r>
+      <w:proofErr w:type="spellStart"/>
+      <w:proofErr w:type="gramStart"/>
+      <w:r>
+        <w:t>Json</w:t>
+      </w:r>
+      <w:proofErr w:type="spellEnd"/>
+      <w:proofErr w:type="gramEnd"/>
+      <w:r>
+        <w:t xml:space="preserve"> </w:t>
+      </w:r>
+      <w:r>
+        <w:t>así como los ejemplos</w:t>
+      </w:r>
+      <w:r>
+        <w:t>.</w:t>
+      </w:r>
+    </w:p>
+    <w:p>
+      <w:r>
+        <w:t>E</w:t>
+      </w:r>
+      <w:r>
+        <w:t xml:space="preserve">n la carpeta </w:t>
+      </w:r>
+      <w:proofErr w:type="spellStart"/>
+      <w:r>
+        <w:rPr>
+          <w:b/>
+          <w:bCs/>
+        </w:rPr>
+        <w:t>routes</w:t>
+      </w:r>
+      <w:proofErr w:type="spellEnd"/>
+      <w:r>
+        <w:t xml:space="preserve"> encontramos las rutas de cada acción y de cada apartado o modulo, en este caso una para turno, una para usuarios y una para lecciones</w:t>
+      </w:r>
+      <w:r>
+        <w:t>.</w:t>
+      </w:r>
+    </w:p>
+    <w:p>
+      <w:r>
+        <w:t>E</w:t>
+      </w:r>
+      <w:r>
+        <w:t xml:space="preserve">n la carpeta </w:t>
+      </w:r>
+      <w:proofErr w:type="spellStart"/>
+      <w:r>
+        <w:rPr>
+          <w:b/>
+          <w:bCs/>
+        </w:rPr>
+        <w:t>controllers</w:t>
+      </w:r>
+      <w:proofErr w:type="spellEnd"/>
+      <w:r>
+        <w:t xml:space="preserve"> </w:t>
+      </w:r>
+      <w:r>
+        <w:t>están todos aquellos</w:t>
+      </w:r>
+      <w:r>
+        <w:t xml:space="preserve"> controlador</w:t>
+      </w:r>
+      <w:r>
+        <w:t>es</w:t>
+      </w:r>
+      <w:r>
+        <w:t xml:space="preserve"> que se encarga</w:t>
+      </w:r>
+      <w:r>
+        <w:t>n</w:t>
+      </w:r>
+      <w:r>
+        <w:t xml:space="preserve"> de cada acción por modulo, en el archivo se importa el esquema y la ruta correspondiente y se define que datos requiere cada función como lo es eliminar, crear, actualizar entre otras.</w:t>
       </w:r>
     </w:p>
     <w:p>
@@ -163,121 +437,103 @@
       </w:r>
       <w:proofErr w:type="spellStart"/>
       <w:r>
-        <w:t>src</w:t>
-      </w:r>
-      <w:proofErr w:type="spellEnd"/>
-      <w:r>
-        <w:t xml:space="preserve"> podemos encontrar 3 carpetas </w:t>
-      </w:r>
-      <w:proofErr w:type="spellStart"/>
-      <w:r>
-        <w:t>mas</w:t>
-      </w:r>
-      <w:proofErr w:type="spellEnd"/>
-      <w:r>
-        <w:t xml:space="preserve">, </w:t>
-      </w:r>
-      <w:proofErr w:type="spellStart"/>
-      <w:r>
-        <w:t>controllers</w:t>
-      </w:r>
-      <w:proofErr w:type="spellEnd"/>
-      <w:r>
-        <w:t xml:space="preserve">, </w:t>
-      </w:r>
-      <w:proofErr w:type="spellStart"/>
-      <w:r>
-        <w:t>models</w:t>
-      </w:r>
-      <w:proofErr w:type="spellEnd"/>
-      <w:r>
-        <w:t xml:space="preserve">, </w:t>
-      </w:r>
-      <w:proofErr w:type="spellStart"/>
-      <w:r>
-        <w:t>routes</w:t>
-      </w:r>
-      <w:proofErr w:type="spellEnd"/>
-      <w:r>
-        <w:t xml:space="preserve"> y 3 archivos </w:t>
-      </w:r>
-      <w:proofErr w:type="spellStart"/>
-      <w:r>
-        <w:t>mas</w:t>
-      </w:r>
-      <w:proofErr w:type="spellEnd"/>
-      <w:r>
-        <w:t>, los cuales son:</w:t>
-      </w:r>
-    </w:p>
-    <w:p>
-      <w:r>
-        <w:rPr>
-          <w:b/>
-          <w:bCs/>
-        </w:rPr>
-        <w:t>app.js</w:t>
-      </w:r>
-      <w:r>
-        <w:t xml:space="preserve"> define el puerto al cual se </w:t>
-      </w:r>
-      <w:proofErr w:type="gramStart"/>
-      <w:r>
-        <w:t>conectara</w:t>
-      </w:r>
-      <w:proofErr w:type="gramEnd"/>
-      <w:r>
-        <w:t xml:space="preserve"> el servidor, también define middlewares y </w:t>
-      </w:r>
-      <w:proofErr w:type="spellStart"/>
-      <w:r>
-        <w:t>routas</w:t>
-      </w:r>
-      <w:proofErr w:type="spellEnd"/>
-      <w:r>
+        <w:rPr>
+          <w:b/>
+          <w:bCs/>
+        </w:rPr>
+        <w:t>libs</w:t>
+      </w:r>
+      <w:proofErr w:type="spellEnd"/>
+      <w:r>
+        <w:t xml:space="preserve"> encontraremos un archivo auxiliar que se encargara de verificar y/o crear ciertos elementos que son necesarios por el servidor a la hora de su inicialización, este archivo se llama initialSetup.js.</w:t>
+      </w:r>
+    </w:p>
+    <w:p>
+      <w:r>
+        <w:t xml:space="preserve">En la capeta </w:t>
+      </w:r>
+      <w:r>
+        <w:rPr>
+          <w:b/>
+          <w:bCs/>
+        </w:rPr>
+        <w:t>middlewares</w:t>
+      </w:r>
+      <w:r>
+        <w:t xml:space="preserve"> encontraremos las funciones de confirmación y autorización para los tokens y otras herramientas, estos se importan a un archivo index.js para manejar de manera más fácil aquellas funciones, permitiendo así importar solo un archivo que llama a los archivos donde están dichas funciones.</w:t>
+      </w:r>
+    </w:p>
+    <w:p/>
+    <w:p>
+      <w:pPr>
+        <w:rPr>
+          <w:b/>
+          <w:bCs/>
+        </w:rPr>
+      </w:pPr>
+      <w:r>
+        <w:rPr>
+          <w:b/>
+          <w:bCs/>
+        </w:rPr>
+        <w:t>Dependencias:</w:t>
+      </w:r>
+    </w:p>
+    <w:p>
+      <w:proofErr w:type="spellStart"/>
+      <w:r>
+        <w:rPr>
+          <w:b/>
+          <w:bCs/>
+        </w:rPr>
+        <w:t>express</w:t>
+      </w:r>
+      <w:proofErr w:type="spellEnd"/>
+      <w:r>
+        <w:rPr>
+          <w:b/>
+          <w:bCs/>
+        </w:rPr>
         <w:t xml:space="preserve"> </w:t>
       </w:r>
-    </w:p>
-    <w:p>
-      <w:r>
-        <w:rPr>
-          <w:b/>
-          <w:bCs/>
-        </w:rPr>
-        <w:t>index.js</w:t>
-      </w:r>
-      <w:r>
-        <w:t xml:space="preserve"> requiere de </w:t>
-      </w:r>
-      <w:proofErr w:type="spellStart"/>
-      <w:proofErr w:type="gramStart"/>
-      <w:r>
-        <w:t>app,js</w:t>
-      </w:r>
-      <w:proofErr w:type="spellEnd"/>
-      <w:proofErr w:type="gramEnd"/>
-      <w:r>
-        <w:t xml:space="preserve"> y usa esa información para montar el servidor por medio de la función asíncrona </w:t>
-      </w:r>
-      <w:proofErr w:type="spellStart"/>
-      <w:r>
-        <w:t>main</w:t>
-      </w:r>
-      <w:proofErr w:type="spellEnd"/>
-      <w:r>
-        <w:t>()</w:t>
-      </w:r>
-    </w:p>
-    <w:p>
-      <w:r>
-        <w:rPr>
-          <w:b/>
-          <w:bCs/>
-        </w:rPr>
-        <w:t>database.js</w:t>
-      </w:r>
-      <w:r>
-        <w:t xml:space="preserve"> es el archivo que se encarga de la conexión a la base de datos en </w:t>
+      <w:r>
+        <w:t xml:space="preserve">facilita en gran manera la comunicación con el </w:t>
+      </w:r>
+      <w:proofErr w:type="spellStart"/>
+      <w:r>
+        <w:t>framework</w:t>
+      </w:r>
+      <w:proofErr w:type="spellEnd"/>
+      <w:r>
+        <w:t xml:space="preserve"> node.js</w:t>
+      </w:r>
+    </w:p>
+    <w:p>
+      <w:proofErr w:type="spellStart"/>
+      <w:r>
+        <w:rPr>
+          <w:b/>
+          <w:bCs/>
+        </w:rPr>
+        <w:t>cors</w:t>
+      </w:r>
+      <w:proofErr w:type="spellEnd"/>
+      <w:r>
+        <w:t xml:space="preserve"> ayuda a la comunicación entre servidores, en este caso node.js y react.js</w:t>
+      </w:r>
+    </w:p>
+    <w:p>
+      <w:proofErr w:type="spellStart"/>
+      <w:r>
+        <w:rPr>
+          <w:b/>
+          <w:bCs/>
+        </w:rPr>
+        <w:t>mongoose</w:t>
+      </w:r>
+      <w:proofErr w:type="spellEnd"/>
+      <w:r>
+        <w:t xml:space="preserve"> librería para node.js que es muy útil a la hora de usar </w:t>
       </w:r>
       <w:proofErr w:type="spellStart"/>
       <w:r>
@@ -286,84 +542,61 @@
       <w:proofErr w:type="spellEnd"/>
     </w:p>
     <w:p>
-      <w:r>
-        <w:t xml:space="preserve">en la carpeta </w:t>
-      </w:r>
-      <w:proofErr w:type="spellStart"/>
-      <w:r>
-        <w:t>models</w:t>
-      </w:r>
-      <w:proofErr w:type="spellEnd"/>
-      <w:r>
-        <w:t xml:space="preserve"> se encuentran los esquemas que se usaran en los archivos </w:t>
-      </w:r>
-      <w:proofErr w:type="spellStart"/>
-      <w:proofErr w:type="gramStart"/>
-      <w:r>
-        <w:t>Json</w:t>
-      </w:r>
-      <w:proofErr w:type="spellEnd"/>
-      <w:proofErr w:type="gramEnd"/>
-      <w:r>
-        <w:t xml:space="preserve"> </w:t>
-      </w:r>
-      <w:r>
-        <w:t>así como los ejemplos</w:t>
-      </w:r>
-    </w:p>
-    <w:p>
-      <w:r>
-        <w:t xml:space="preserve">en la carpeta </w:t>
-      </w:r>
-      <w:proofErr w:type="spellStart"/>
-      <w:r>
-        <w:t>routes</w:t>
-      </w:r>
-      <w:proofErr w:type="spellEnd"/>
-      <w:r>
-        <w:t xml:space="preserve"> encontramos las rutas de cada acción y de cada apartado o modulo, en este caso una para turno, una para usuarios y una para lecciones</w:t>
-      </w:r>
-    </w:p>
-    <w:p>
-      <w:r>
-        <w:t xml:space="preserve">en la carpeta </w:t>
-      </w:r>
-      <w:proofErr w:type="spellStart"/>
-      <w:r>
-        <w:t>controllers</w:t>
-      </w:r>
-      <w:proofErr w:type="spellEnd"/>
-      <w:r>
-        <w:t xml:space="preserve"> esta controlador que se encarga de cada acción por modulo, en el archivo se importa el esquema y la ruta correspondiente y se define que datos requiere cada función como lo es eliminar, crear, actualizar entre otras.</w:t>
+      <w:proofErr w:type="spellStart"/>
+      <w:r>
+        <w:rPr>
+          <w:b/>
+          <w:bCs/>
+        </w:rPr>
+        <w:lastRenderedPageBreak/>
+        <w:t>dotenv</w:t>
+      </w:r>
+      <w:proofErr w:type="spellEnd"/>
+      <w:r>
+        <w:t xml:space="preserve"> habilita la creación de variables de entorno que servirán para aumentar la seguridad del servidor</w:t>
+      </w:r>
+    </w:p>
+    <w:p>
+      <w:proofErr w:type="spellStart"/>
+      <w:r>
+        <w:rPr>
+          <w:b/>
+          <w:bCs/>
+        </w:rPr>
+        <w:t>morgan</w:t>
+      </w:r>
+      <w:proofErr w:type="spellEnd"/>
+      <w:r>
+        <w:t xml:space="preserve"> muestra las consultas que llegan a la base de datos por consola</w:t>
+      </w:r>
+      <w:r>
+        <w:t>.</w:t>
+      </w:r>
+    </w:p>
+    <w:p>
+      <w:proofErr w:type="spellStart"/>
+      <w:r>
+        <w:rPr>
+          <w:b/>
+          <w:bCs/>
+        </w:rPr>
+        <w:t>helmet</w:t>
+      </w:r>
+      <w:proofErr w:type="spellEnd"/>
+      <w:r>
+        <w:t xml:space="preserve"> aumenta la seguridad del servidor no mostrando datos de </w:t>
+      </w:r>
+      <w:r>
+        <w:t>más</w:t>
+      </w:r>
+      <w:r>
+        <w:t xml:space="preserve"> al cliente</w:t>
+      </w:r>
+      <w:r>
+        <w:t>.</w:t>
       </w:r>
     </w:p>
     <w:p/>
-    <w:p>
-      <w:proofErr w:type="spellStart"/>
-      <w:r>
-        <w:t>morgan</w:t>
-      </w:r>
-      <w:proofErr w:type="spellEnd"/>
-      <w:r>
-        <w:t xml:space="preserve"> muestra las consultas que llegan a la base de datos por consola y </w:t>
-      </w:r>
-      <w:proofErr w:type="spellStart"/>
-      <w:r>
-        <w:t>helmet</w:t>
-      </w:r>
-      <w:proofErr w:type="spellEnd"/>
-      <w:r>
-        <w:t xml:space="preserve"> aumenta la seguridad del servidor no mostrando datos de </w:t>
-      </w:r>
-      <w:proofErr w:type="spellStart"/>
-      <w:r>
-        <w:t>mas</w:t>
-      </w:r>
-      <w:proofErr w:type="spellEnd"/>
-      <w:r>
-        <w:t xml:space="preserve"> al cliente</w:t>
-      </w:r>
-    </w:p>
     <w:p/>
     <w:p/>
     <w:p/>

</xml_diff>